<commit_message>
update CV & JMP abstract
</commit_message>
<xml_diff>
--- a/WendanZhang.docx
+++ b/WendanZhang.docx
@@ -512,7 +512,25 @@
           <w:color w:val="000000" w:themeColor="text1"/>
           <w:sz w:val="22"/>
         </w:rPr>
-        <w:t>Environmental and Energy Economics; Applied Microeconomics; Applied Econometrics</w:t>
+        <w:t xml:space="preserve">Environmental and Energy Economics; </w:t>
+      </w:r>
+      <w:r>
+        <w:rPr>
+          <w:b/>
+          <w:bCs/>
+          <w:color w:val="000000" w:themeColor="text1"/>
+          <w:sz w:val="22"/>
+        </w:rPr>
+        <w:t xml:space="preserve">Industrial Organization; </w:t>
+      </w:r>
+      <w:r>
+        <w:rPr>
+          <w:b/>
+          <w:bCs/>
+          <w:color w:val="000000" w:themeColor="text1"/>
+          <w:sz w:val="22"/>
+        </w:rPr>
+        <w:t>Applied Microeconomics</w:t>
       </w:r>
     </w:p>
     <w:p>
@@ -633,8 +651,6 @@
           </w:rPr>
           <w:t xml:space="preserve"> </w:t>
         </w:r>
-        <w:bookmarkStart w:id="0" w:name="_GoBack"/>
-        <w:bookmarkEnd w:id="0"/>
         <w:r>
           <w:rPr>
             <w:rStyle w:val="Hyperlink"/>
@@ -666,35 +682,26 @@
           <w:iCs/>
         </w:rPr>
       </w:pPr>
-      <w:proofErr w:type="spellStart"/>
       <w:r>
         <w:rPr>
           <w:i/>
           <w:iCs/>
         </w:rPr>
-        <w:t>Othe</w:t>
-      </w:r>
-      <w:proofErr w:type="spellEnd"/>
+        <w:t>Other W</w:t>
+      </w:r>
       <w:r>
         <w:rPr>
           <w:i/>
           <w:iCs/>
         </w:rPr>
-        <w:t xml:space="preserve"> Working Papers</w:t>
+        <w:t>orking Paper</w:t>
       </w:r>
       <w:r>
         <w:rPr>
           <w:i/>
           <w:iCs/>
         </w:rPr>
-        <w:t>/Work in progress</w:t>
-      </w:r>
-      <w:r>
-        <w:rPr>
-          <w:i/>
-          <w:iCs/>
-        </w:rPr>
-        <w:t>:</w:t>
+        <w:t xml:space="preserve">: </w:t>
       </w:r>
     </w:p>
     <w:p>
@@ -721,6 +728,32 @@
           <w:t>Emissions from Coal-Fired Power Plant Retirements</w:t>
         </w:r>
       </w:hyperlink>
+    </w:p>
+    <w:p>
+      <w:pPr>
+        <w:tabs>
+          <w:tab w:val="right" w:pos="10800"/>
+        </w:tabs>
+        <w:spacing w:line="360" w:lineRule="auto"/>
+        <w:rPr>
+          <w:i/>
+          <w:iCs/>
+        </w:rPr>
+      </w:pPr>
+      <w:r>
+        <w:rPr>
+          <w:i/>
+          <w:iCs/>
+        </w:rPr>
+        <w:t>Work in progress</w:t>
+      </w:r>
+      <w:r>
+        <w:rPr>
+          <w:i/>
+          <w:iCs/>
+        </w:rPr>
+        <w:t>:</w:t>
+      </w:r>
     </w:p>
     <w:p>
       <w:pPr>
@@ -1091,7 +1124,28 @@
           <w:color w:val="000000" w:themeColor="text1"/>
           <w:sz w:val="22"/>
         </w:rPr>
-        <w:t>Made use of option data to reveal the market expectation for certain event</w:t>
+        <w:t>U</w:t>
+      </w:r>
+      <w:r>
+        <w:rPr>
+          <w:color w:val="000000" w:themeColor="text1"/>
+          <w:sz w:val="22"/>
+        </w:rPr>
+        <w:t>se</w:t>
+      </w:r>
+      <w:r>
+        <w:rPr>
+          <w:color w:val="000000" w:themeColor="text1"/>
+          <w:sz w:val="22"/>
+        </w:rPr>
+        <w:t>d</w:t>
+      </w:r>
+      <w:r>
+        <w:rPr>
+          <w:color w:val="000000" w:themeColor="text1"/>
+          <w:sz w:val="22"/>
+        </w:rPr>
+        <w:t xml:space="preserve"> option data to reveal the market expectation for certain event</w:t>
       </w:r>
       <w:r>
         <w:rPr>
@@ -1124,7 +1178,21 @@
           <w:color w:val="000000" w:themeColor="text1"/>
           <w:sz w:val="22"/>
         </w:rPr>
-        <w:t>Utilized Stata to provide empirical evidence for the project</w:t>
+        <w:t>U</w:t>
+      </w:r>
+      <w:r>
+        <w:rPr>
+          <w:color w:val="000000" w:themeColor="text1"/>
+          <w:sz w:val="22"/>
+        </w:rPr>
+        <w:t>sed</w:t>
+      </w:r>
+      <w:r>
+        <w:rPr>
+          <w:color w:val="000000" w:themeColor="text1"/>
+          <w:sz w:val="22"/>
+        </w:rPr>
+        <w:t xml:space="preserve"> Stata to provide empirical evidence for the project</w:t>
       </w:r>
       <w:r>
         <w:rPr>
@@ -1207,6 +1275,7 @@
           <w:color w:val="000000" w:themeColor="text1"/>
           <w:sz w:val="22"/>
         </w:rPr>
+        <w:lastRenderedPageBreak/>
         <w:t>Research Assistant to Prof. Julie Mitchell</w:t>
       </w:r>
       <w:r>
@@ -1231,7 +1300,6 @@
           <w:color w:val="000000" w:themeColor="text1"/>
           <w:sz w:val="22"/>
         </w:rPr>
-        <w:lastRenderedPageBreak/>
         <w:t>• Applied Machine Learning algorithms to data analysis and build models to describe pattern</w:t>
       </w:r>
       <w:r>
@@ -2509,6 +2577,32 @@
           <w:color w:val="000000" w:themeColor="text1"/>
           <w:sz w:val="22"/>
         </w:rPr>
+        <w:t xml:space="preserve"> </w:t>
+      </w:r>
+      <w:r>
+        <w:rPr>
+          <w:rFonts w:hint="eastAsia"/>
+          <w:bCs/>
+          <w:color w:val="000000" w:themeColor="text1"/>
+          <w:sz w:val="22"/>
+        </w:rPr>
+        <w:t>(4.08</w:t>
+      </w:r>
+      <w:r>
+        <w:rPr>
+          <w:rFonts w:hint="eastAsia"/>
+          <w:bCs/>
+          <w:color w:val="000000" w:themeColor="text1"/>
+          <w:sz w:val="22"/>
+        </w:rPr>
+        <w:t>）</w:t>
+      </w:r>
+      <w:r>
+        <w:rPr>
+          <w:bCs/>
+          <w:color w:val="000000" w:themeColor="text1"/>
+          <w:sz w:val="22"/>
+        </w:rPr>
         <w:t>, Winter</w:t>
       </w:r>
       <w:r>
@@ -2571,6 +2665,14 @@
           <w:color w:val="000000" w:themeColor="text1"/>
           <w:sz w:val="22"/>
         </w:rPr>
+        <w:t xml:space="preserve"> (3.88)</w:t>
+      </w:r>
+      <w:r>
+        <w:rPr>
+          <w:bCs/>
+          <w:color w:val="000000" w:themeColor="text1"/>
+          <w:sz w:val="22"/>
+        </w:rPr>
         <w:t>;</w:t>
       </w:r>
       <w:r>
@@ -2580,6 +2682,42 @@
           <w:sz w:val="22"/>
         </w:rPr>
         <w:t xml:space="preserve"> Winter 2017</w:t>
+      </w:r>
+      <w:r>
+        <w:rPr>
+          <w:bCs/>
+          <w:color w:val="000000" w:themeColor="text1"/>
+          <w:sz w:val="22"/>
+        </w:rPr>
+        <w:t xml:space="preserve"> </w:t>
+      </w:r>
+      <w:r>
+        <w:rPr>
+          <w:rFonts w:hint="eastAsia"/>
+          <w:bCs/>
+          <w:color w:val="000000" w:themeColor="text1"/>
+          <w:sz w:val="22"/>
+        </w:rPr>
+        <w:t>(</w:t>
+      </w:r>
+      <w:bookmarkStart w:id="0" w:name="_GoBack"/>
+      <w:bookmarkEnd w:id="0"/>
+      <w:r>
+        <w:rPr>
+          <w:rFonts w:hint="eastAsia"/>
+          <w:bCs/>
+          <w:color w:val="000000" w:themeColor="text1"/>
+          <w:sz w:val="22"/>
+        </w:rPr>
+        <w:t>4.</w:t>
+      </w:r>
+      <w:r>
+        <w:rPr>
+          <w:bCs/>
+          <w:color w:val="000000" w:themeColor="text1"/>
+          <w:sz w:val="22"/>
+        </w:rPr>
+        <w:t>4)</w:t>
       </w:r>
       <w:r>
         <w:rPr>
@@ -2619,6 +2757,14 @@
         <w:tab/>
         <w:t>Summer 2018</w:t>
       </w:r>
+      <w:r>
+        <w:rPr>
+          <w:bCs/>
+          <w:color w:val="000000" w:themeColor="text1"/>
+          <w:sz w:val="22"/>
+        </w:rPr>
+        <w:t xml:space="preserve"> (3.9)</w:t>
+      </w:r>
     </w:p>
     <w:p>
       <w:pPr>
@@ -2831,6 +2977,7 @@
           <w:color w:val="000000" w:themeColor="text1"/>
           <w:sz w:val="22"/>
         </w:rPr>
+        <w:lastRenderedPageBreak/>
         <w:t>Econ 431 Games and Decisions</w:t>
       </w:r>
       <w:r>
@@ -2861,7 +3008,6 @@
           <w:color w:val="000000" w:themeColor="text1"/>
           <w:sz w:val="22"/>
         </w:rPr>
-        <w:lastRenderedPageBreak/>
         <w:t>Econ 340 International Economics and Policy</w:t>
       </w:r>
       <w:r>
@@ -4025,7 +4171,6 @@
           <w:sz w:val="22"/>
         </w:rPr>
         <w:tab/>
-        <w:t>2020 – current</w:t>
       </w:r>
     </w:p>
     <w:p>
@@ -4049,7 +4194,6 @@
           <w:sz w:val="22"/>
         </w:rPr>
         <w:tab/>
-        <w:t>2020 - current</w:t>
       </w:r>
     </w:p>
     <w:p>
@@ -4085,7 +4229,6 @@
           <w:sz w:val="22"/>
         </w:rPr>
         <w:tab/>
-        <w:t>2020 - current</w:t>
       </w:r>
     </w:p>
     <w:p>
@@ -4115,7 +4258,6 @@
           <w:sz w:val="22"/>
         </w:rPr>
         <w:tab/>
-        <w:t>2020 - current</w:t>
       </w:r>
     </w:p>
     <w:p>
@@ -4145,19 +4287,6 @@
           <w:sz w:val="22"/>
         </w:rPr>
         <w:t>he University of Arizona Geographic Information Systems Users Group (UAGISUG)</w:t>
-      </w:r>
-      <w:r>
-        <w:rPr>
-          <w:sz w:val="22"/>
-        </w:rPr>
-        <w:tab/>
-        <w:t>2020</w:t>
-      </w:r>
-      <w:r>
-        <w:rPr>
-          <w:sz w:val="22"/>
-        </w:rPr>
-        <w:t xml:space="preserve"> - current</w:t>
       </w:r>
     </w:p>
     <w:p>
@@ -4185,6 +4314,7 @@
           <w:rStyle w:val="Heading1Char"/>
           <w:rFonts w:eastAsiaTheme="minorEastAsia" w:cstheme="minorBidi"/>
         </w:rPr>
+        <w:lastRenderedPageBreak/>
         <w:t>Technical Skills</w:t>
       </w:r>
     </w:p>
@@ -4200,7 +4330,6 @@
         <w:rPr>
           <w:sz w:val="22"/>
         </w:rPr>
-        <w:lastRenderedPageBreak/>
         <w:t xml:space="preserve">For research: </w:t>
       </w:r>
       <w:r>
@@ -5000,7 +5129,7 @@
           <w:noProof/>
           <w:sz w:val="22"/>
         </w:rPr>
-        <w:t>October 20, 2020</w:t>
+        <w:t>October 23, 2020</w:t>
       </w:r>
       <w:r>
         <w:rPr>

</xml_diff>

<commit_message>
update pic and cv
</commit_message>
<xml_diff>
--- a/WendanZhang.docx
+++ b/WendanZhang.docx
@@ -62,7 +62,7 @@
         <w:contextualSpacing/>
         <w:jc w:val="center"/>
         <w:rPr>
-          <w:rStyle w:val="Hyperlink"/>
+          <w:sz w:val="22"/>
         </w:rPr>
       </w:pPr>
       <w:hyperlink r:id="rId5" w:history="1">
@@ -105,6 +105,45 @@
           <w:sz w:val="22"/>
         </w:rPr>
         <w:t xml:space="preserve"> </w:t>
+      </w:r>
+    </w:p>
+    <w:p>
+      <w:pPr>
+        <w:spacing w:line="360" w:lineRule="auto"/>
+        <w:contextualSpacing/>
+        <w:rPr>
+          <w:rStyle w:val="Hyperlink"/>
+        </w:rPr>
+      </w:pPr>
+      <w:r>
+        <w:rPr>
+          <w:sz w:val="22"/>
+        </w:rPr>
+        <w:t xml:space="preserve">I apply my quantitative skills and analytical thinking </w:t>
+      </w:r>
+      <w:r>
+        <w:rPr>
+          <w:sz w:val="22"/>
+        </w:rPr>
+        <w:t>in</w:t>
+      </w:r>
+      <w:r>
+        <w:rPr>
+          <w:sz w:val="22"/>
+        </w:rPr>
+        <w:t xml:space="preserve"> </w:t>
+      </w:r>
+      <w:r>
+        <w:rPr>
+          <w:sz w:val="22"/>
+        </w:rPr>
+        <w:t>revealing the underlying mechanism and informing effective policy design.</w:t>
+      </w:r>
+      <w:r>
+        <w:rPr>
+          <w:sz w:val="22"/>
+        </w:rPr>
+        <w:t xml:space="preserve"> My research aims to improve our living environment in a cost-efficient way.</w:t>
       </w:r>
     </w:p>
     <w:p>
@@ -938,12 +977,21 @@
         </w:rPr>
         <w:t xml:space="preserve">.” </w:t>
       </w:r>
-      <w:r>
-        <w:rPr>
-          <w:color w:val="000000" w:themeColor="text1"/>
-          <w:sz w:val="22"/>
-        </w:rPr>
-        <w:t>PloS one</w:t>
+      <w:proofErr w:type="spellStart"/>
+      <w:r>
+        <w:rPr>
+          <w:color w:val="000000" w:themeColor="text1"/>
+          <w:sz w:val="22"/>
+        </w:rPr>
+        <w:t>PloS</w:t>
+      </w:r>
+      <w:proofErr w:type="spellEnd"/>
+      <w:r>
+        <w:rPr>
+          <w:color w:val="000000" w:themeColor="text1"/>
+          <w:sz w:val="22"/>
+        </w:rPr>
+        <w:t xml:space="preserve"> one</w:t>
       </w:r>
       <w:r>
         <w:rPr>
@@ -956,10 +1004,19 @@
         <w:t xml:space="preserve"> </w:t>
       </w:r>
       <w:r>
-        <w:t>(peer-reviewed)</w:t>
+        <w:t>(peer-reviewed</w:t>
+      </w:r>
+      <w:r>
+        <w:t>, interdisciplinary</w:t>
+      </w:r>
+      <w:r>
+        <w:t xml:space="preserve"> for science and medicine</w:t>
       </w:r>
       <w:bookmarkStart w:id="0" w:name="_GoBack"/>
       <w:bookmarkEnd w:id="0"/>
+      <w:r>
+        <w:t>)</w:t>
+      </w:r>
     </w:p>
     <w:p>
       <w:pPr>
@@ -1289,7 +1346,6 @@
           <w:color w:val="000000" w:themeColor="text1"/>
           <w:sz w:val="22"/>
         </w:rPr>
-        <w:lastRenderedPageBreak/>
         <w:t>Research Assistant to Prof. Julie Mitchell</w:t>
       </w:r>
       <w:r>
@@ -1365,7 +1421,23 @@
           <w:color w:val="000000" w:themeColor="text1"/>
           <w:sz w:val="22"/>
         </w:rPr>
-        <w:t>, created graphs to visualize large data with Matlab, Python, and R</w:t>
+        <w:t xml:space="preserve">, created graphs to visualize large data with </w:t>
+      </w:r>
+      <w:proofErr w:type="spellStart"/>
+      <w:r>
+        <w:rPr>
+          <w:color w:val="000000" w:themeColor="text1"/>
+          <w:sz w:val="22"/>
+        </w:rPr>
+        <w:t>Matlab</w:t>
+      </w:r>
+      <w:proofErr w:type="spellEnd"/>
+      <w:r>
+        <w:rPr>
+          <w:color w:val="000000" w:themeColor="text1"/>
+          <w:sz w:val="22"/>
+        </w:rPr>
+        <w:t>, Python, and R</w:t>
       </w:r>
     </w:p>
     <w:p>
@@ -2120,7 +2192,25 @@
           <w:color w:val="000000" w:themeColor="text1"/>
           <w:sz w:val="22"/>
         </w:rPr>
-        <w:t xml:space="preserve"> (WiDS)</w:t>
+        <w:t xml:space="preserve"> (</w:t>
+      </w:r>
+      <w:proofErr w:type="spellStart"/>
+      <w:r>
+        <w:rPr>
+          <w:b/>
+          <w:color w:val="000000" w:themeColor="text1"/>
+          <w:sz w:val="22"/>
+        </w:rPr>
+        <w:t>WiDS</w:t>
+      </w:r>
+      <w:proofErr w:type="spellEnd"/>
+      <w:r>
+        <w:rPr>
+          <w:b/>
+          <w:color w:val="000000" w:themeColor="text1"/>
+          <w:sz w:val="22"/>
+        </w:rPr>
+        <w:t>)</w:t>
       </w:r>
       <w:r>
         <w:rPr>
@@ -2912,6 +3002,7 @@
           <w:color w:val="000000" w:themeColor="text1"/>
           <w:sz w:val="22"/>
         </w:rPr>
+        <w:lastRenderedPageBreak/>
         <w:t>E</w:t>
       </w:r>
       <w:r>
@@ -3004,7 +3095,6 @@
           <w:color w:val="000000" w:themeColor="text1"/>
           <w:sz w:val="22"/>
         </w:rPr>
-        <w:lastRenderedPageBreak/>
         <w:t>Econ 431 Games and Decisions</w:t>
       </w:r>
       <w:r>
@@ -3322,7 +3412,23 @@
           <w:bCs/>
           <w:sz w:val="22"/>
         </w:rPr>
-        <w:t>Economic Science Association (ESA) Global Conference Graduate Student Helper Asian Percific Block</w:t>
+        <w:t xml:space="preserve">Economic Science Association (ESA) Global Conference Graduate Student Helper Asian </w:t>
+      </w:r>
+      <w:proofErr w:type="spellStart"/>
+      <w:r>
+        <w:rPr>
+          <w:bCs/>
+          <w:sz w:val="22"/>
+        </w:rPr>
+        <w:t>Percific</w:t>
+      </w:r>
+      <w:proofErr w:type="spellEnd"/>
+      <w:r>
+        <w:rPr>
+          <w:bCs/>
+          <w:sz w:val="22"/>
+        </w:rPr>
+        <w:t xml:space="preserve"> Block</w:t>
       </w:r>
       <w:r>
         <w:rPr>
@@ -3401,12 +3507,37 @@
           <w:sz w:val="22"/>
         </w:rPr>
       </w:pPr>
-      <w:r>
-        <w:rPr>
-          <w:bCs/>
-          <w:sz w:val="22"/>
-        </w:rPr>
-        <w:t>GISCorps – Humanitarian Openstreetmap Team Project</w:t>
+      <w:proofErr w:type="spellStart"/>
+      <w:r>
+        <w:rPr>
+          <w:bCs/>
+          <w:sz w:val="22"/>
+        </w:rPr>
+        <w:t>GISCorps</w:t>
+      </w:r>
+      <w:proofErr w:type="spellEnd"/>
+      <w:r>
+        <w:rPr>
+          <w:bCs/>
+          <w:sz w:val="22"/>
+        </w:rPr>
+        <w:t xml:space="preserve"> – Humanitarian </w:t>
+      </w:r>
+      <w:proofErr w:type="spellStart"/>
+      <w:r>
+        <w:rPr>
+          <w:bCs/>
+          <w:sz w:val="22"/>
+        </w:rPr>
+        <w:t>Openstreetmap</w:t>
+      </w:r>
+      <w:proofErr w:type="spellEnd"/>
+      <w:r>
+        <w:rPr>
+          <w:bCs/>
+          <w:sz w:val="22"/>
+        </w:rPr>
+        <w:t xml:space="preserve"> Team Project</w:t>
       </w:r>
       <w:r>
         <w:rPr>
@@ -4266,6 +4397,7 @@
         <w:rPr>
           <w:sz w:val="22"/>
         </w:rPr>
+        <w:lastRenderedPageBreak/>
         <w:t>Student Ambassador</w:t>
       </w:r>
       <w:r>
@@ -4306,7 +4438,6 @@
           <w:rStyle w:val="Heading1Char"/>
           <w:rFonts w:eastAsiaTheme="minorEastAsia" w:cstheme="minorBidi"/>
         </w:rPr>
-        <w:lastRenderedPageBreak/>
         <w:t>Technical Skills</w:t>
       </w:r>
     </w:p>
@@ -4674,7 +4805,21 @@
         <w:rPr>
           <w:sz w:val="22"/>
         </w:rPr>
-        <w:t xml:space="preserve"> Mandarin, Cantonese, Chaoshan dialect</w:t>
+        <w:t xml:space="preserve"> Mandarin, Cantonese, </w:t>
+      </w:r>
+      <w:proofErr w:type="spellStart"/>
+      <w:r>
+        <w:rPr>
+          <w:sz w:val="22"/>
+        </w:rPr>
+        <w:t>Chaoshan</w:t>
+      </w:r>
+      <w:proofErr w:type="spellEnd"/>
+      <w:r>
+        <w:rPr>
+          <w:sz w:val="22"/>
+        </w:rPr>
+        <w:t xml:space="preserve"> dialect</w:t>
       </w:r>
     </w:p>
     <w:p>
@@ -4827,12 +4972,14 @@
         </w:rPr>
         <w:tab/>
       </w:r>
+      <w:proofErr w:type="spellStart"/>
       <w:r>
         <w:rPr>
           <w:sz w:val="22"/>
         </w:rPr>
         <w:t>alanger</w:t>
       </w:r>
+      <w:proofErr w:type="spellEnd"/>
       <w:r>
         <w:rPr>
           <w:sz w:val="22"/>
@@ -4875,12 +5022,14 @@
         </w:rPr>
         <w:tab/>
       </w:r>
+      <w:proofErr w:type="spellStart"/>
       <w:r>
         <w:rPr>
           <w:sz w:val="22"/>
         </w:rPr>
         <w:t>dlemoine</w:t>
       </w:r>
+      <w:proofErr w:type="spellEnd"/>
       <w:r>
         <w:rPr>
           <w:sz w:val="22"/>
@@ -4926,6 +5075,7 @@
         </w:rPr>
         <w:tab/>
       </w:r>
+      <w:proofErr w:type="spellStart"/>
       <w:r>
         <w:rPr>
           <w:sz w:val="22"/>
@@ -4936,7 +5086,14 @@
         <w:rPr>
           <w:sz w:val="22"/>
         </w:rPr>
-        <w:t xml:space="preserve">owrisankaran at </w:t>
+        <w:t>owrisankaran</w:t>
+      </w:r>
+      <w:proofErr w:type="spellEnd"/>
+      <w:r>
+        <w:rPr>
+          <w:sz w:val="22"/>
+        </w:rPr>
+        <w:t xml:space="preserve"> at </w:t>
       </w:r>
       <w:r>
         <w:rPr>
@@ -4964,7 +5121,25 @@
           <w:bCs/>
           <w:sz w:val="22"/>
         </w:rPr>
-        <w:t>John Drabicki (Teaching Reference)</w:t>
+        <w:t xml:space="preserve">John </w:t>
+      </w:r>
+      <w:proofErr w:type="spellStart"/>
+      <w:r>
+        <w:rPr>
+          <w:b/>
+          <w:bCs/>
+          <w:sz w:val="22"/>
+        </w:rPr>
+        <w:t>Drabicki</w:t>
+      </w:r>
+      <w:proofErr w:type="spellEnd"/>
+      <w:r>
+        <w:rPr>
+          <w:b/>
+          <w:bCs/>
+          <w:sz w:val="22"/>
+        </w:rPr>
+        <w:t xml:space="preserve"> (Teaching Reference)</w:t>
       </w:r>
       <w:r>
         <w:rPr>
@@ -4974,12 +5149,14 @@
         </w:rPr>
         <w:tab/>
       </w:r>
+      <w:proofErr w:type="spellStart"/>
       <w:r>
         <w:rPr>
           <w:sz w:val="22"/>
         </w:rPr>
         <w:t>drabicki</w:t>
       </w:r>
+      <w:proofErr w:type="spellEnd"/>
       <w:r>
         <w:rPr>
           <w:sz w:val="22"/>
@@ -5053,7 +5230,7 @@
           <w:noProof/>
           <w:sz w:val="22"/>
         </w:rPr>
-        <w:t>October 31, 2020</w:t>
+        <w:t>November 10, 2020</w:t>
       </w:r>
       <w:r>
         <w:rPr>

</xml_diff>

<commit_message>
update link to ASA
</commit_message>
<xml_diff>
--- a/WendanZhang.docx
+++ b/WendanZhang.docx
@@ -106,6 +106,17 @@
         </w:rPr>
         <w:t xml:space="preserve"> </w:t>
       </w:r>
+      <w:hyperlink r:id="rId8" w:history="1">
+        <w:r>
+          <w:rPr>
+            <w:rStyle w:val="Hyperlink"/>
+            <w:sz w:val="22"/>
+          </w:rPr>
+          <w:t>ASA</w:t>
+        </w:r>
+      </w:hyperlink>
+      <w:bookmarkStart w:id="0" w:name="_GoBack"/>
+      <w:bookmarkEnd w:id="0"/>
     </w:p>
     <w:p>
       <w:pPr>
@@ -671,7 +682,7 @@
           <w:sz w:val="22"/>
         </w:rPr>
       </w:pPr>
-      <w:hyperlink r:id="rId8" w:history="1">
+      <w:hyperlink r:id="rId9" w:history="1">
         <w:r>
           <w:rPr>
             <w:rStyle w:val="Hyperlink"/>
@@ -756,7 +767,7 @@
           <w:sz w:val="22"/>
         </w:rPr>
       </w:pPr>
-      <w:hyperlink r:id="rId9" w:history="1">
+      <w:hyperlink r:id="rId10" w:history="1">
         <w:r>
           <w:rPr>
             <w:rStyle w:val="Hyperlink"/>
@@ -807,7 +818,7 @@
           <w:sz w:val="22"/>
         </w:rPr>
       </w:pPr>
-      <w:hyperlink r:id="rId10" w:history="1">
+      <w:hyperlink r:id="rId11" w:history="1">
         <w:r>
           <w:rPr>
             <w:rStyle w:val="Hyperlink"/>
@@ -866,7 +877,7 @@
           <w:color w:val="000000" w:themeColor="text1"/>
         </w:rPr>
       </w:pPr>
-      <w:hyperlink r:id="rId11" w:history="1">
+      <w:hyperlink r:id="rId12" w:history="1">
         <w:r>
           <w:rPr>
             <w:rStyle w:val="Hyperlink"/>
@@ -4017,8 +4028,6 @@
         </w:rPr>
         <w:t>, 2021</w:t>
       </w:r>
-      <w:bookmarkStart w:id="0" w:name="_GoBack"/>
-      <w:bookmarkEnd w:id="0"/>
     </w:p>
     <w:p>
       <w:pPr>
@@ -4227,7 +4236,22 @@
         <w:rPr>
           <w:sz w:val="22"/>
         </w:rPr>
-        <w:t>Associate of the Society of Actuaries (ASA of the SOA)</w:t>
+        <w:t>Associate of the Society of Actuaries (</w:t>
+      </w:r>
+      <w:hyperlink r:id="rId13" w:history="1">
+        <w:r>
+          <w:rPr>
+            <w:rStyle w:val="Hyperlink"/>
+            <w:sz w:val="22"/>
+          </w:rPr>
+          <w:t>ASA</w:t>
+        </w:r>
+      </w:hyperlink>
+      <w:r>
+        <w:rPr>
+          <w:sz w:val="22"/>
+        </w:rPr>
+        <w:t xml:space="preserve"> of the SOA)</w:t>
       </w:r>
       <w:r>
         <w:rPr>
@@ -5224,7 +5248,7 @@
           <w:noProof/>
           <w:sz w:val="22"/>
         </w:rPr>
-        <w:t>November 10, 2020</w:t>
+        <w:t>November 21, 2020</w:t>
       </w:r>
       <w:r>
         <w:rPr>

</xml_diff>

<commit_message>
update webpage & CV
</commit_message>
<xml_diff>
--- a/WendanZhang.docx
+++ b/WendanZhang.docx
@@ -359,8 +359,6 @@
           <w:sz w:val="22"/>
         </w:rPr>
       </w:pPr>
-      <w:bookmarkStart w:id="0" w:name="_GoBack"/>
-      <w:bookmarkEnd w:id="0"/>
       <w:r>
         <w:rPr>
           <w:b/>
@@ -999,20 +997,24 @@
         </w:rPr>
         <w:t>"</w:t>
       </w:r>
-      <w:r>
-        <w:rPr>
-          <w:color w:val="000000" w:themeColor="text1"/>
-          <w:sz w:val="22"/>
-        </w:rPr>
-        <w:t>Distinguishing moral hazard from access for high-cost healthcare under insurance</w:t>
-      </w:r>
-      <w:r>
-        <w:rPr>
-          <w:color w:val="000000" w:themeColor="text1"/>
-          <w:sz w:val="22"/>
-        </w:rPr>
-        <w:t>.</w:t>
-      </w:r>
+      <w:hyperlink r:id="rId13" w:history="1">
+        <w:r>
+          <w:rPr>
+            <w:rStyle w:val="Hyperlink"/>
+            <w:sz w:val="22"/>
+          </w:rPr>
+          <w:t>Distinguishing moral hazard from access for high-cost healthcare under insurance</w:t>
+        </w:r>
+        <w:r>
+          <w:rPr>
+            <w:rStyle w:val="Hyperlink"/>
+            <w:sz w:val="22"/>
+          </w:rPr>
+          <w:t>.</w:t>
+        </w:r>
+      </w:hyperlink>
+      <w:bookmarkStart w:id="0" w:name="_GoBack"/>
+      <w:bookmarkEnd w:id="0"/>
       <w:r>
         <w:rPr>
           <w:color w:val="000000" w:themeColor="text1"/>
@@ -4092,7 +4094,7 @@
         </w:rPr>
         <w:t>Associate of the Society of Actuaries (</w:t>
       </w:r>
-      <w:hyperlink r:id="rId13" w:history="1">
+      <w:hyperlink r:id="rId14" w:history="1">
         <w:r>
           <w:rPr>
             <w:rStyle w:val="Hyperlink"/>
@@ -5101,7 +5103,7 @@
           <w:noProof/>
           <w:sz w:val="22"/>
         </w:rPr>
-        <w:t>December 16, 2020</w:t>
+        <w:t>December 22, 2020</w:t>
       </w:r>
       <w:r>
         <w:rPr>

</xml_diff>